<commit_message>
Ændring af en enkelt sætning der var lidt fucket :)
</commit_message>
<xml_diff>
--- a/Rapport/Begrundelse af valget af 4+1 View Model.docx
+++ b/Rapport/Begrundelse af valget af 4+1 View Model.docx
@@ -680,7 +680,31 @@
         <w:rPr>
           <w:lang w:val="da-DK"/>
         </w:rPr>
-        <w:t xml:space="preserve"> ikke allerede viste. Flow </w:t>
+        <w:t xml:space="preserve"> ikke allerede viste.</w:t>
+      </w:r>
+      <w:r>
+        <w:rPr>
+          <w:lang w:val="da-DK"/>
+        </w:rPr>
+        <w:t xml:space="preserve"> Der er derfor valgt ikke at udarbejde</w:t>
+      </w:r>
+      <w:r>
+        <w:rPr>
+          <w:lang w:val="da-DK"/>
+        </w:rPr>
+        <w:t xml:space="preserve"> </w:t>
+      </w:r>
+      <w:r>
+        <w:rPr>
+          <w:lang w:val="da-DK"/>
+        </w:rPr>
+        <w:t>f</w:t>
+      </w:r>
+      <w:r>
+        <w:rPr>
+          <w:lang w:val="da-DK"/>
+        </w:rPr>
+        <w:t xml:space="preserve">low </w:t>
       </w:r>
       <w:proofErr w:type="spellStart"/>
       <w:r>
@@ -694,19 +718,21 @@
         <w:rPr>
           <w:lang w:val="da-DK"/>
         </w:rPr>
-        <w:t xml:space="preserve"> er derfor valgt ikke at udarbejde</w:t>
-      </w:r>
-      <w:r>
-        <w:rPr>
-          <w:lang w:val="da-DK"/>
-        </w:rPr>
-        <w:t>,</w:t>
-      </w:r>
-      <w:r>
-        <w:rPr>
-          <w:lang w:val="da-DK"/>
-        </w:rPr>
-        <w:t xml:space="preserve"> da sekvensdiagrammerne lettere kan relateres til koden. Selve </w:t>
+        <w:t>,</w:t>
+      </w:r>
+      <w:r>
+        <w:rPr>
+          <w:lang w:val="da-DK"/>
+        </w:rPr>
+        <w:t xml:space="preserve"> da sekvensdiagrammerne</w:t>
+      </w:r>
+      <w:bookmarkStart w:id="0" w:name="_GoBack"/>
+      <w:bookmarkEnd w:id="0"/>
+      <w:r>
+        <w:rPr>
+          <w:lang w:val="da-DK"/>
+        </w:rPr>
+        <w:t xml:space="preserve"> lettere kan relateres til koden. Selve </w:t>
       </w:r>
       <w:proofErr w:type="spellStart"/>
       <w:r>
@@ -855,8 +881,6 @@
         </w:rPr>
         <w:t xml:space="preserve"> diagram. Det er valgt at benytte dette diagram, da det viser, hvordan der kommunikeres mellem applikationerne, der kører på en computer og serveren.</w:t>
       </w:r>
-      <w:bookmarkStart w:id="0" w:name="_GoBack"/>
-      <w:bookmarkEnd w:id="0"/>
     </w:p>
     <w:sectPr>
       <w:pgSz w:w="11906" w:h="16838"/>

</xml_diff>

<commit_message>
Omskrevet Begrundelse af valget af 4+1 View Model.docx
</commit_message>
<xml_diff>
--- a/Rapport/Begrundelse af valget af 4+1 View Model.docx
+++ b/Rapport/Begrundelse af valget af 4+1 View Model.docx
@@ -13,21 +13,7 @@
         <w:rPr>
           <w:lang w:val="da-DK"/>
         </w:rPr>
-        <w:t xml:space="preserve">Begrundelse af valget af 4+1 </w:t>
-      </w:r>
-      <w:proofErr w:type="spellStart"/>
-      <w:r>
-        <w:rPr>
-          <w:lang w:val="da-DK"/>
-        </w:rPr>
-        <w:t>View</w:t>
-      </w:r>
-      <w:proofErr w:type="spellEnd"/>
-      <w:r>
-        <w:rPr>
-          <w:lang w:val="da-DK"/>
-        </w:rPr>
-        <w:t xml:space="preserve"> Model</w:t>
+        <w:t>Dokumentation af systemarkitektur</w:t>
       </w:r>
     </w:p>
     <w:p>
@@ -40,93 +26,21 @@
         <w:rPr>
           <w:lang w:val="da-DK"/>
         </w:rPr>
-        <w:t>I de tidligere semesterprojekter har der altid indgået noget hardware, som der også skulle beskrives i systemarkitekturen for projektet. Til dette semesterprojekt er der derimod kun software</w:t>
-      </w:r>
-      <w:r>
-        <w:rPr>
-          <w:lang w:val="da-DK"/>
-        </w:rPr>
-        <w:t>,</w:t>
-      </w:r>
-      <w:r>
-        <w:rPr>
-          <w:lang w:val="da-DK"/>
-        </w:rPr>
-        <w:t xml:space="preserve"> så der er en masse</w:t>
-      </w:r>
-      <w:r>
-        <w:rPr>
-          <w:lang w:val="da-DK"/>
-        </w:rPr>
-        <w:t>,</w:t>
-      </w:r>
-      <w:r>
-        <w:rPr>
-          <w:lang w:val="da-DK"/>
-        </w:rPr>
-        <w:t xml:space="preserve"> der førhen er blevet lavet i systemarkitekturen</w:t>
-      </w:r>
-      <w:r>
-        <w:rPr>
-          <w:lang w:val="da-DK"/>
-        </w:rPr>
-        <w:t>,</w:t>
-      </w:r>
-      <w:r>
-        <w:rPr>
-          <w:lang w:val="da-DK"/>
-        </w:rPr>
-        <w:t xml:space="preserve"> som ikke skulle laves for dette projekt. Der findes derimod andre modeller</w:t>
-      </w:r>
-      <w:r>
-        <w:rPr>
-          <w:lang w:val="da-DK"/>
-        </w:rPr>
-        <w:t>,</w:t>
-      </w:r>
-      <w:r>
-        <w:rPr>
-          <w:lang w:val="da-DK"/>
-        </w:rPr>
-        <w:t xml:space="preserve"> der er gode til at beskrive arkitekturen af meget softwareprægede systemer. Fra skolens side var der lagt op til</w:t>
-      </w:r>
-      <w:r>
-        <w:rPr>
-          <w:lang w:val="da-DK"/>
-        </w:rPr>
-        <w:t>,</w:t>
-      </w:r>
-      <w:r>
-        <w:rPr>
-          <w:lang w:val="da-DK"/>
-        </w:rPr>
-        <w:t xml:space="preserve"> at der kunne benyttes modellen</w:t>
-      </w:r>
-      <w:r>
-        <w:rPr>
-          <w:lang w:val="da-DK"/>
-        </w:rPr>
-        <w:t>,</w:t>
-      </w:r>
-      <w:r>
-        <w:rPr>
-          <w:lang w:val="da-DK"/>
-        </w:rPr>
-        <w:t xml:space="preserve"> der hedder ”4+1 </w:t>
+        <w:t xml:space="preserve">Til at beskrive systemarkitekturen for projektet er der i de tidligere semesterprojekter anvendt flere forskellige </w:t>
       </w:r>
       <w:proofErr w:type="spellStart"/>
       <w:r>
         <w:rPr>
           <w:lang w:val="da-DK"/>
         </w:rPr>
-        <w:t>View</w:t>
+        <w:t>SysML</w:t>
       </w:r>
       <w:proofErr w:type="spellEnd"/>
       <w:r>
         <w:rPr>
           <w:lang w:val="da-DK"/>
         </w:rPr>
-        <w:t xml:space="preserve"> Model”.</w:t>
+        <w:t xml:space="preserve"> diagrammer. Fælles for disse er, at de egner sig bedst til systemer, hvor der indgår noget hardware og noget software. Dette projekt er derimod kun et softwareprojekt, og der var derfor et behov for at finde en anden metode til at beskrive softwarearkitekturen, som fokuserede mere på softwareintense projekter.</w:t>
       </w:r>
     </w:p>
     <w:p>
@@ -139,21 +53,7 @@
         <w:rPr>
           <w:lang w:val="da-DK"/>
         </w:rPr>
-        <w:t xml:space="preserve">Modellen består af fire </w:t>
-      </w:r>
-      <w:proofErr w:type="spellStart"/>
-      <w:r>
-        <w:rPr>
-          <w:lang w:val="da-DK"/>
-        </w:rPr>
-        <w:t>views</w:t>
-      </w:r>
-      <w:proofErr w:type="spellEnd"/>
-      <w:r>
-        <w:rPr>
-          <w:lang w:val="da-DK"/>
-        </w:rPr>
-        <w:t xml:space="preserve">, </w:t>
+        <w:t xml:space="preserve">Af denne grund bliver ”4+1 view model” benyttet til at beskrive systemarkitekturen. Modellen består af fire views, </w:t>
       </w:r>
       <w:r>
         <w:rPr>
@@ -189,77 +89,79 @@
       <w:proofErr w:type="spellEnd"/>
       <w:proofErr w:type="gramEnd"/>
       <w:r>
-        <w:t xml:space="preserve"> </w:t>
+        <w:t xml:space="preserve"> deployment view. </w:t>
+      </w:r>
+      <w:r>
+        <w:rPr>
+          <w:lang w:val="da-DK"/>
+        </w:rPr>
+        <w:t xml:space="preserve">Deployment view og </w:t>
       </w:r>
       <w:proofErr w:type="spellStart"/>
       <w:r>
-        <w:t>deplyment</w:t>
+        <w:rPr>
+          <w:lang w:val="da-DK"/>
+        </w:rPr>
+        <w:t>process</w:t>
       </w:r>
       <w:proofErr w:type="spellEnd"/>
       <w:r>
-        <w:t xml:space="preserve"> view. </w:t>
-      </w:r>
-      <w:r>
-        <w:rPr>
-          <w:lang w:val="da-DK"/>
-        </w:rPr>
-        <w:t xml:space="preserve">Derudover består modellen også af et sidste </w:t>
+        <w:rPr>
+          <w:lang w:val="da-DK"/>
+        </w:rPr>
+        <w:t xml:space="preserve"> view er ingeniørens tilgangsvinkel til systemet. Kundens tilgang til systemet er fra </w:t>
       </w:r>
       <w:proofErr w:type="spellStart"/>
       <w:r>
         <w:rPr>
           <w:lang w:val="da-DK"/>
         </w:rPr>
-        <w:t>view</w:t>
+        <w:t>logical</w:t>
       </w:r>
       <w:proofErr w:type="spellEnd"/>
       <w:r>
         <w:rPr>
           <w:lang w:val="da-DK"/>
         </w:rPr>
+        <w:t xml:space="preserve"> view. Projektledere bruger </w:t>
+      </w:r>
+      <w:proofErr w:type="spellStart"/>
+      <w:r>
+        <w:rPr>
+          <w:lang w:val="da-DK"/>
+        </w:rPr>
+        <w:t>development</w:t>
+      </w:r>
+      <w:proofErr w:type="spellEnd"/>
+      <w:r>
+        <w:rPr>
+          <w:lang w:val="da-DK"/>
+        </w:rPr>
+        <w:t xml:space="preserve"> view til at se projektet fra. </w:t>
+      </w:r>
+      <w:r>
+        <w:rPr>
+          <w:lang w:val="da-DK"/>
+        </w:rPr>
+        <w:t>Derudover består modellen også af et sidste view</w:t>
+      </w:r>
+      <w:r>
+        <w:rPr>
+          <w:lang w:val="da-DK"/>
+        </w:rPr>
         <w:t>,</w:t>
       </w:r>
       <w:r>
         <w:rPr>
           <w:lang w:val="da-DK"/>
         </w:rPr>
-        <w:t xml:space="preserve"> som </w:t>
-      </w:r>
-      <w:r>
-        <w:rPr>
-          <w:lang w:val="da-DK"/>
-        </w:rPr>
-        <w:t xml:space="preserve">omhandler scenarierne i systemet. </w:t>
-      </w:r>
-      <w:r>
-        <w:rPr>
-          <w:lang w:val="da-DK"/>
-        </w:rPr>
-        <w:t>Disse scenarier beskriver de interaktioner</w:t>
-      </w:r>
-      <w:r>
-        <w:rPr>
-          <w:lang w:val="da-DK"/>
-        </w:rPr>
-        <w:t>,</w:t>
-      </w:r>
-      <w:r>
-        <w:rPr>
-          <w:lang w:val="da-DK"/>
-        </w:rPr>
-        <w:t xml:space="preserve"> der finder sted i systemet</w:t>
-      </w:r>
-      <w:r>
-        <w:rPr>
-          <w:lang w:val="da-DK"/>
-        </w:rPr>
-        <w:t>,</w:t>
-      </w:r>
-      <w:r>
-        <w:rPr>
-          <w:lang w:val="da-DK"/>
-        </w:rPr>
-        <w:t xml:space="preserve"> og er beskrevet i form af </w:t>
+        <w:t xml:space="preserve"> som omhandler scenarierne i systemet. </w:t>
+      </w:r>
+      <w:r>
+        <w:rPr>
+          <w:lang w:val="da-DK"/>
+        </w:rPr>
+        <w:t xml:space="preserve">Disse scenarier beskriver de interaktioner, der finder sted i systemet, og er beskrevet i form af </w:t>
       </w:r>
       <w:proofErr w:type="spellStart"/>
       <w:r>
@@ -273,35 +175,21 @@
         <w:rPr>
           <w:lang w:val="da-DK"/>
         </w:rPr>
-        <w:t xml:space="preserve"> cases eller </w:t>
+        <w:t xml:space="preserve"> cases eller user </w:t>
       </w:r>
       <w:proofErr w:type="spellStart"/>
       <w:r>
         <w:rPr>
           <w:lang w:val="da-DK"/>
         </w:rPr>
-        <w:t>user</w:t>
+        <w:t>stories</w:t>
       </w:r>
       <w:proofErr w:type="spellEnd"/>
       <w:r>
         <w:rPr>
           <w:lang w:val="da-DK"/>
         </w:rPr>
-        <w:t xml:space="preserve"> </w:t>
-      </w:r>
-      <w:proofErr w:type="spellStart"/>
-      <w:r>
-        <w:rPr>
-          <w:lang w:val="da-DK"/>
-        </w:rPr>
-        <w:t>stories</w:t>
-      </w:r>
-      <w:proofErr w:type="spellEnd"/>
-      <w:r>
-        <w:rPr>
-          <w:lang w:val="da-DK"/>
-        </w:rPr>
-        <w:t xml:space="preserve">. </w:t>
+        <w:t>. Scenarierne er frigjorte fra de andre views, og bruges til at finde frem til elementerne i arkitekturen, og de fire andre views er derfor illustreret ved hjælp af disse scenarier.</w:t>
       </w:r>
     </w:p>
     <w:p>
@@ -314,573 +202,51 @@
         <w:rPr>
           <w:lang w:val="da-DK"/>
         </w:rPr>
-        <w:t xml:space="preserve">Det logiske </w:t>
+        <w:t xml:space="preserve">Fordelen ved at benytte denne model er, at man får en systemarkitektur, der er godt beskrevet fra flere forskellige relevante synspunkter. En </w:t>
       </w:r>
       <w:proofErr w:type="spellStart"/>
       <w:r>
         <w:rPr>
           <w:lang w:val="da-DK"/>
         </w:rPr>
-        <w:t>view</w:t>
+        <w:t>stakeholder</w:t>
       </w:r>
       <w:proofErr w:type="spellEnd"/>
       <w:r>
         <w:rPr>
           <w:lang w:val="da-DK"/>
         </w:rPr>
-        <w:t xml:space="preserve"> viser de funktionaliteter</w:t>
-      </w:r>
-      <w:r>
-        <w:rPr>
-          <w:lang w:val="da-DK"/>
-        </w:rPr>
-        <w:t>,</w:t>
-      </w:r>
-      <w:r>
-        <w:rPr>
-          <w:lang w:val="da-DK"/>
-        </w:rPr>
-        <w:t xml:space="preserve"> som systemet besidder. Der er her valgt at udarbejde klassediagrammer, da de giver det gode overblik over systemet, samt sekvensdiagrammer</w:t>
-      </w:r>
-      <w:r>
-        <w:rPr>
-          <w:lang w:val="da-DK"/>
-        </w:rPr>
-        <w:t>,</w:t>
-      </w:r>
-      <w:r>
-        <w:rPr>
-          <w:lang w:val="da-DK"/>
-        </w:rPr>
-        <w:t xml:space="preserve"> for at vise hvordan kommunikationen foregår i systemet for de forskellige funktionaliteter.</w:t>
-      </w:r>
-    </w:p>
-    <w:p>
-      <w:pPr>
-        <w:rPr>
-          <w:lang w:val="da-DK"/>
-        </w:rPr>
-      </w:pPr>
-      <w:r>
-        <w:rPr>
-          <w:lang w:val="da-DK"/>
-        </w:rPr>
-        <w:t xml:space="preserve">I </w:t>
+        <w:t xml:space="preserve"> i systemet har derved nem adgang til de informationer, der er behov for, for at forstå systemet på hans niveau. Ulempen ved modellen er derimod også, at der nemt kan bruges alt for meget tid i systemets udviklingsproces på at dokumentere igennem en masse forskellige diagrammer i de forskellige views. Det er vigtigere at have et fungerende system frem for en komplet dokumentation, da dette sløver udviklingsprocessen mere, end det gavner. Derfor er der prioriteret efter hvilke views og diagrammer, der giver mest mening at benytte i projektet, og de resterende diagrammer er derfor udeladt. Dette betyder, at der i Pristjek220 ikke er benyttet </w:t>
       </w:r>
       <w:proofErr w:type="spellStart"/>
       <w:r>
         <w:rPr>
           <w:lang w:val="da-DK"/>
         </w:rPr>
-        <w:t>development</w:t>
+        <w:t>process</w:t>
       </w:r>
       <w:proofErr w:type="spellEnd"/>
       <w:r>
         <w:rPr>
           <w:lang w:val="da-DK"/>
         </w:rPr>
-        <w:t xml:space="preserve"> </w:t>
-      </w:r>
-      <w:proofErr w:type="spellStart"/>
-      <w:r>
-        <w:rPr>
-          <w:lang w:val="da-DK"/>
-        </w:rPr>
-        <w:t>view</w:t>
-      </w:r>
-      <w:proofErr w:type="spellEnd"/>
-      <w:r>
-        <w:rPr>
-          <w:lang w:val="da-DK"/>
-        </w:rPr>
-        <w:t xml:space="preserve"> bliver systemet beskrevet ved at blive opdelt i mindre dele, som subsystemer og lag. Her er der valgt at lave </w:t>
-      </w:r>
-      <w:proofErr w:type="spellStart"/>
-      <w:r>
-        <w:rPr>
-          <w:lang w:val="da-DK"/>
-        </w:rPr>
-        <w:t>package</w:t>
-      </w:r>
-      <w:proofErr w:type="spellEnd"/>
-      <w:r>
-        <w:rPr>
-          <w:lang w:val="da-DK"/>
-        </w:rPr>
-        <w:t xml:space="preserve"> diagrammer</w:t>
-      </w:r>
-      <w:r>
-        <w:rPr>
-          <w:lang w:val="da-DK"/>
-        </w:rPr>
-        <w:t>,</w:t>
-      </w:r>
-      <w:r>
-        <w:rPr>
-          <w:lang w:val="da-DK"/>
-        </w:rPr>
-        <w:t xml:space="preserve"> som deler systemet op i mindre pakker</w:t>
-      </w:r>
-      <w:r>
-        <w:rPr>
-          <w:lang w:val="da-DK"/>
-        </w:rPr>
-        <w:t>,</w:t>
-      </w:r>
-      <w:r>
-        <w:rPr>
-          <w:lang w:val="da-DK"/>
-        </w:rPr>
-        <w:t xml:space="preserve"> og herved danner overblik over de forskellige dele</w:t>
-      </w:r>
-      <w:r>
-        <w:rPr>
-          <w:lang w:val="da-DK"/>
-        </w:rPr>
-        <w:t>,</w:t>
-      </w:r>
-      <w:r>
-        <w:rPr>
-          <w:lang w:val="da-DK"/>
-        </w:rPr>
-        <w:t xml:space="preserve"> der indgår i systemet. Der er også valgt at benytte </w:t>
-      </w:r>
-      <w:proofErr w:type="spellStart"/>
-      <w:r>
-        <w:rPr>
-          <w:lang w:val="da-DK"/>
-        </w:rPr>
-        <w:t>package</w:t>
-      </w:r>
-      <w:proofErr w:type="spellEnd"/>
-      <w:r>
-        <w:rPr>
-          <w:lang w:val="da-DK"/>
-        </w:rPr>
-        <w:t xml:space="preserve"> diagrammerne til at opdele klassediagrammerne</w:t>
-      </w:r>
-      <w:r>
-        <w:rPr>
-          <w:lang w:val="da-DK"/>
-        </w:rPr>
-        <w:t>,</w:t>
-      </w:r>
-      <w:r>
-        <w:rPr>
-          <w:lang w:val="da-DK"/>
-        </w:rPr>
-        <w:t xml:space="preserve"> så afhængigheder imellem klasser i forskellige pakker, og de klasser som hver pakke indeholder, kan vises på en overskuelig måde. Et diagram</w:t>
-      </w:r>
-      <w:r>
-        <w:rPr>
-          <w:lang w:val="da-DK"/>
-        </w:rPr>
-        <w:t>,</w:t>
-      </w:r>
-      <w:r>
-        <w:rPr>
-          <w:lang w:val="da-DK"/>
-        </w:rPr>
-        <w:t xml:space="preserve"> der også typisk kan benyttes i dette </w:t>
-      </w:r>
-      <w:proofErr w:type="spellStart"/>
-      <w:r>
-        <w:rPr>
-          <w:lang w:val="da-DK"/>
-        </w:rPr>
-        <w:t>view</w:t>
-      </w:r>
-      <w:proofErr w:type="spellEnd"/>
-      <w:r>
-        <w:rPr>
-          <w:lang w:val="da-DK"/>
-        </w:rPr>
-        <w:t>,</w:t>
-      </w:r>
-      <w:r>
-        <w:rPr>
-          <w:lang w:val="da-DK"/>
-        </w:rPr>
-        <w:t xml:space="preserve"> er et component diagram. Det bliver typisk brugt i systemer</w:t>
-      </w:r>
-      <w:r>
-        <w:rPr>
-          <w:lang w:val="da-DK"/>
-        </w:rPr>
-        <w:t>,</w:t>
-      </w:r>
-      <w:r>
-        <w:rPr>
-          <w:lang w:val="da-DK"/>
-        </w:rPr>
-        <w:t xml:space="preserve"> hvor komponenter</w:t>
-      </w:r>
-      <w:r>
-        <w:rPr>
-          <w:lang w:val="da-DK"/>
-        </w:rPr>
-        <w:t>,</w:t>
-      </w:r>
-      <w:r>
-        <w:rPr>
-          <w:lang w:val="da-DK"/>
-        </w:rPr>
-        <w:t xml:space="preserve"> som andre tidligere har lavet</w:t>
-      </w:r>
-      <w:r>
-        <w:rPr>
-          <w:lang w:val="da-DK"/>
-        </w:rPr>
-        <w:t>,</w:t>
-      </w:r>
-      <w:r>
-        <w:rPr>
-          <w:lang w:val="da-DK"/>
-        </w:rPr>
-        <w:t xml:space="preserve"> genbruges og sættes sammen. Dette diagram er fravalgt i dette projekt</w:t>
-      </w:r>
-      <w:r>
-        <w:rPr>
-          <w:lang w:val="da-DK"/>
-        </w:rPr>
-        <w:t>,</w:t>
-      </w:r>
-      <w:r>
-        <w:rPr>
-          <w:lang w:val="da-DK"/>
-        </w:rPr>
-        <w:t xml:space="preserve"> da gruppen ikke følte det tilførte nogen værdi.</w:t>
-      </w:r>
-    </w:p>
-    <w:p>
-      <w:pPr>
-        <w:rPr>
-          <w:lang w:val="da-DK"/>
-        </w:rPr>
-      </w:pPr>
-      <w:proofErr w:type="spellStart"/>
-      <w:r>
-        <w:rPr>
-          <w:lang w:val="da-DK"/>
-        </w:rPr>
-        <w:t>Process</w:t>
-      </w:r>
-      <w:proofErr w:type="spellEnd"/>
-      <w:r>
-        <w:rPr>
-          <w:lang w:val="da-DK"/>
-        </w:rPr>
-        <w:t xml:space="preserve"> </w:t>
-      </w:r>
-      <w:proofErr w:type="spellStart"/>
-      <w:r>
-        <w:rPr>
-          <w:lang w:val="da-DK"/>
-        </w:rPr>
-        <w:t>view</w:t>
-      </w:r>
-      <w:proofErr w:type="spellEnd"/>
-      <w:r>
-        <w:rPr>
-          <w:lang w:val="da-DK"/>
-        </w:rPr>
-        <w:t xml:space="preserve"> fokuserer på dynamikken i systemet</w:t>
-      </w:r>
-      <w:r>
-        <w:rPr>
-          <w:lang w:val="da-DK"/>
-        </w:rPr>
-        <w:t>,</w:t>
-      </w:r>
-      <w:r>
-        <w:rPr>
-          <w:lang w:val="da-DK"/>
-        </w:rPr>
-        <w:t xml:space="preserve"> og viser de forskellige processer</w:t>
-      </w:r>
-      <w:r>
-        <w:rPr>
-          <w:lang w:val="da-DK"/>
-        </w:rPr>
-        <w:t>,</w:t>
-      </w:r>
-      <w:r>
-        <w:rPr>
-          <w:lang w:val="da-DK"/>
-        </w:rPr>
-        <w:t xml:space="preserve"> og hvordan de kommunikerer. Her vil der typisk blive benyttet flow </w:t>
-      </w:r>
-      <w:proofErr w:type="spellStart"/>
-      <w:r>
-        <w:rPr>
-          <w:lang w:val="da-DK"/>
-        </w:rPr>
-        <w:t>charts</w:t>
-      </w:r>
-      <w:proofErr w:type="spellEnd"/>
-      <w:r>
-        <w:rPr>
-          <w:lang w:val="da-DK"/>
-        </w:rPr>
-        <w:t xml:space="preserve"> til at il</w:t>
-      </w:r>
-      <w:r>
-        <w:rPr>
-          <w:lang w:val="da-DK"/>
-        </w:rPr>
-        <w:t>lustrere dette. Gruppen var dog enige om</w:t>
-      </w:r>
-      <w:r>
-        <w:rPr>
-          <w:lang w:val="da-DK"/>
-        </w:rPr>
-        <w:t>,</w:t>
-      </w:r>
-      <w:r>
-        <w:rPr>
-          <w:lang w:val="da-DK"/>
-        </w:rPr>
-        <w:t xml:space="preserve"> at flow </w:t>
-      </w:r>
-      <w:proofErr w:type="spellStart"/>
-      <w:r>
-        <w:rPr>
-          <w:lang w:val="da-DK"/>
-        </w:rPr>
-        <w:t>charts</w:t>
-      </w:r>
-      <w:proofErr w:type="spellEnd"/>
-      <w:r>
-        <w:rPr>
-          <w:lang w:val="da-DK"/>
-        </w:rPr>
-        <w:t xml:space="preserve"> ikke viste noget</w:t>
-      </w:r>
-      <w:r>
-        <w:rPr>
-          <w:lang w:val="da-DK"/>
-        </w:rPr>
-        <w:t>,</w:t>
-      </w:r>
-      <w:r>
-        <w:rPr>
-          <w:lang w:val="da-DK"/>
-        </w:rPr>
-        <w:t xml:space="preserve"> som sekvensdiagrammerne i det logiske </w:t>
-      </w:r>
-      <w:proofErr w:type="spellStart"/>
-      <w:r>
-        <w:rPr>
-          <w:lang w:val="da-DK"/>
-        </w:rPr>
-        <w:t>view</w:t>
-      </w:r>
-      <w:proofErr w:type="spellEnd"/>
-      <w:r>
-        <w:rPr>
-          <w:lang w:val="da-DK"/>
-        </w:rPr>
-        <w:t xml:space="preserve"> ikke allerede viste.</w:t>
-      </w:r>
-      <w:r>
-        <w:rPr>
-          <w:lang w:val="da-DK"/>
-        </w:rPr>
-        <w:t xml:space="preserve"> Der er derfor valgt ikke at udarbejde</w:t>
-      </w:r>
-      <w:r>
-        <w:rPr>
-          <w:lang w:val="da-DK"/>
-        </w:rPr>
-        <w:t xml:space="preserve"> </w:t>
-      </w:r>
-      <w:r>
-        <w:rPr>
-          <w:lang w:val="da-DK"/>
-        </w:rPr>
-        <w:t>f</w:t>
-      </w:r>
-      <w:r>
-        <w:rPr>
-          <w:lang w:val="da-DK"/>
-        </w:rPr>
-        <w:t xml:space="preserve">low </w:t>
-      </w:r>
-      <w:proofErr w:type="spellStart"/>
-      <w:r>
-        <w:rPr>
-          <w:lang w:val="da-DK"/>
-        </w:rPr>
-        <w:t>charts</w:t>
-      </w:r>
-      <w:proofErr w:type="spellEnd"/>
-      <w:r>
-        <w:rPr>
-          <w:lang w:val="da-DK"/>
-        </w:rPr>
-        <w:t>,</w:t>
-      </w:r>
-      <w:r>
-        <w:rPr>
-          <w:lang w:val="da-DK"/>
-        </w:rPr>
-        <w:t xml:space="preserve"> da sekvensdiagrammerne</w:t>
+        <w:t xml:space="preserve"> view, samtidig med at det kun er nogle bestemte diagrammer, der er benyttet i de andre views, da det var dem, der blev vurderet til at være mest værdifulde. For en gennemgang af hvilke diagrammer der er benyttet, henvises der til dokumentationen for Pristjek220</w:t>
+      </w:r>
+      <w:r>
+        <w:rPr>
+          <w:rStyle w:val="FootnoteReference"/>
+          <w:lang w:val="da-DK"/>
+        </w:rPr>
+        <w:footnoteReference w:id="1"/>
+      </w:r>
+      <w:r>
+        <w:rPr>
+          <w:lang w:val="da-DK"/>
+        </w:rPr>
+        <w:t>, hvor selve diagrammerne for projektet også kan findes.</w:t>
       </w:r>
       <w:bookmarkStart w:id="0" w:name="_GoBack"/>
       <w:bookmarkEnd w:id="0"/>
-      <w:r>
-        <w:rPr>
-          <w:lang w:val="da-DK"/>
-        </w:rPr>
-        <w:t xml:space="preserve"> lettere kan relateres til koden. Selve </w:t>
-      </w:r>
-      <w:proofErr w:type="spellStart"/>
-      <w:r>
-        <w:rPr>
-          <w:lang w:val="da-DK"/>
-        </w:rPr>
-        <w:t>process</w:t>
-      </w:r>
-      <w:proofErr w:type="spellEnd"/>
-      <w:r>
-        <w:rPr>
-          <w:lang w:val="da-DK"/>
-        </w:rPr>
-        <w:t xml:space="preserve"> </w:t>
-      </w:r>
-      <w:proofErr w:type="spellStart"/>
-      <w:r>
-        <w:rPr>
-          <w:lang w:val="da-DK"/>
-        </w:rPr>
-        <w:t>view</w:t>
-      </w:r>
-      <w:proofErr w:type="spellEnd"/>
-      <w:r>
-        <w:rPr>
-          <w:lang w:val="da-DK"/>
-        </w:rPr>
-        <w:t xml:space="preserve"> er derfor heller ikke implementeret i arkitekturen</w:t>
-      </w:r>
-      <w:r>
-        <w:rPr>
-          <w:lang w:val="da-DK"/>
-        </w:rPr>
-        <w:t>,</w:t>
-      </w:r>
-      <w:r>
-        <w:rPr>
-          <w:lang w:val="da-DK"/>
-        </w:rPr>
-        <w:t xml:space="preserve"> da der ikke var noget</w:t>
-      </w:r>
-      <w:r>
-        <w:rPr>
-          <w:lang w:val="da-DK"/>
-        </w:rPr>
-        <w:t>,</w:t>
-      </w:r>
-      <w:r>
-        <w:rPr>
-          <w:lang w:val="da-DK"/>
-        </w:rPr>
-        <w:t xml:space="preserve"> gruppen følte var relevant for projektet at vise her.</w:t>
-      </w:r>
-    </w:p>
-    <w:p>
-      <w:pPr>
-        <w:rPr>
-          <w:lang w:val="da-DK"/>
-        </w:rPr>
-      </w:pPr>
-      <w:r>
-        <w:rPr>
-          <w:lang w:val="da-DK"/>
-        </w:rPr>
-        <w:t xml:space="preserve">Deployment </w:t>
-      </w:r>
-      <w:proofErr w:type="spellStart"/>
-      <w:r>
-        <w:rPr>
-          <w:lang w:val="da-DK"/>
-        </w:rPr>
-        <w:t>view</w:t>
-      </w:r>
-      <w:proofErr w:type="spellEnd"/>
-      <w:r>
-        <w:rPr>
-          <w:lang w:val="da-DK"/>
-        </w:rPr>
-        <w:t xml:space="preserve"> viser</w:t>
-      </w:r>
-      <w:r>
-        <w:rPr>
-          <w:lang w:val="da-DK"/>
-        </w:rPr>
-        <w:t>,</w:t>
-      </w:r>
-      <w:r>
-        <w:rPr>
-          <w:lang w:val="da-DK"/>
-        </w:rPr>
-        <w:t xml:space="preserve"> hvordan softwarekomponenter er distribueret på moduler i det fysiske plan</w:t>
-      </w:r>
-      <w:r>
-        <w:rPr>
-          <w:lang w:val="da-DK"/>
-        </w:rPr>
-        <w:t>,</w:t>
-      </w:r>
-      <w:r>
-        <w:rPr>
-          <w:lang w:val="da-DK"/>
-        </w:rPr>
-        <w:t xml:space="preserve"> samt hvordan der kommunikeres mellem disse komponenter. Diagrammet</w:t>
-      </w:r>
-      <w:r>
-        <w:rPr>
-          <w:lang w:val="da-DK"/>
-        </w:rPr>
-        <w:t>,</w:t>
-      </w:r>
-      <w:r>
-        <w:rPr>
-          <w:lang w:val="da-DK"/>
-        </w:rPr>
-        <w:t xml:space="preserve"> der benyttes til at illustrere dette</w:t>
-      </w:r>
-      <w:r>
-        <w:rPr>
-          <w:lang w:val="da-DK"/>
-        </w:rPr>
-        <w:t>,</w:t>
-      </w:r>
-      <w:r>
-        <w:rPr>
-          <w:lang w:val="da-DK"/>
-        </w:rPr>
-        <w:t xml:space="preserve"> </w:t>
-      </w:r>
-      <w:r>
-        <w:rPr>
-          <w:lang w:val="da-DK"/>
-        </w:rPr>
-        <w:t xml:space="preserve">er et </w:t>
-      </w:r>
-      <w:proofErr w:type="spellStart"/>
-      <w:r>
-        <w:rPr>
-          <w:lang w:val="da-DK"/>
-        </w:rPr>
-        <w:t>deployment</w:t>
-      </w:r>
-      <w:proofErr w:type="spellEnd"/>
-      <w:r>
-        <w:rPr>
-          <w:lang w:val="da-DK"/>
-        </w:rPr>
-        <w:t xml:space="preserve"> diagram. Det er valgt at benytte dette diagram, da det viser, hvordan der kommunikeres mellem applikationerne, der kører på en computer og serveren.</w:t>
-      </w:r>
     </w:p>
     <w:sectPr>
       <w:pgSz w:w="11906" w:h="16838"/>
@@ -890,6 +256,85 @@
     </w:sectPr>
   </w:body>
 </w:document>
+</file>
+
+<file path=word/endnotes.xml><?xml version="1.0" encoding="utf-8"?>
+<w:endnotes xmlns:wpc="http://schemas.microsoft.com/office/word/2010/wordprocessingCanvas" xmlns:mc="http://schemas.openxmlformats.org/markup-compatibility/2006" xmlns:o="urn:schemas-microsoft-com:office:office" xmlns:r="http://schemas.openxmlformats.org/officeDocument/2006/relationships" xmlns:m="http://schemas.openxmlformats.org/officeDocument/2006/math" xmlns:v="urn:schemas-microsoft-com:vml" xmlns:wp14="http://schemas.microsoft.com/office/word/2010/wordprocessingDrawing" xmlns:wp="http://schemas.openxmlformats.org/drawingml/2006/wordprocessingDrawing" xmlns:w10="urn:schemas-microsoft-com:office:word" xmlns:w="http://schemas.openxmlformats.org/wordprocessingml/2006/main" xmlns:w14="http://schemas.microsoft.com/office/word/2010/wordml" xmlns:w15="http://schemas.microsoft.com/office/word/2012/wordml" xmlns:wpg="http://schemas.microsoft.com/office/word/2010/wordprocessingGroup" xmlns:wpi="http://schemas.microsoft.com/office/word/2010/wordprocessingInk" xmlns:wne="http://schemas.microsoft.com/office/word/2006/wordml" xmlns:wps="http://schemas.microsoft.com/office/word/2010/wordprocessingShape" mc:Ignorable="w14 w15 wp14">
+  <w:endnote w:type="separator" w:id="-1">
+    <w:p>
+      <w:pPr>
+        <w:spacing w:after="0" w:line="240" w:lineRule="auto"/>
+      </w:pPr>
+      <w:r>
+        <w:separator/>
+      </w:r>
+    </w:p>
+  </w:endnote>
+  <w:endnote w:type="continuationSeparator" w:id="0">
+    <w:p>
+      <w:pPr>
+        <w:spacing w:after="0" w:line="240" w:lineRule="auto"/>
+      </w:pPr>
+      <w:r>
+        <w:continuationSeparator/>
+      </w:r>
+    </w:p>
+  </w:endnote>
+</w:endnotes>
+</file>
+
+<file path=word/footnotes.xml><?xml version="1.0" encoding="utf-8"?>
+<w:footnotes xmlns:wpc="http://schemas.microsoft.com/office/word/2010/wordprocessingCanvas" xmlns:mc="http://schemas.openxmlformats.org/markup-compatibility/2006" xmlns:o="urn:schemas-microsoft-com:office:office" xmlns:r="http://schemas.openxmlformats.org/officeDocument/2006/relationships" xmlns:m="http://schemas.openxmlformats.org/officeDocument/2006/math" xmlns:v="urn:schemas-microsoft-com:vml" xmlns:wp14="http://schemas.microsoft.com/office/word/2010/wordprocessingDrawing" xmlns:wp="http://schemas.openxmlformats.org/drawingml/2006/wordprocessingDrawing" xmlns:w10="urn:schemas-microsoft-com:office:word" xmlns:w="http://schemas.openxmlformats.org/wordprocessingml/2006/main" xmlns:w14="http://schemas.microsoft.com/office/word/2010/wordml" xmlns:w15="http://schemas.microsoft.com/office/word/2012/wordml" xmlns:wpg="http://schemas.microsoft.com/office/word/2010/wordprocessingGroup" xmlns:wpi="http://schemas.microsoft.com/office/word/2010/wordprocessingInk" xmlns:wne="http://schemas.microsoft.com/office/word/2006/wordml" xmlns:wps="http://schemas.microsoft.com/office/word/2010/wordprocessingShape" mc:Ignorable="w14 w15 wp14">
+  <w:footnote w:type="separator" w:id="-1">
+    <w:p>
+      <w:pPr>
+        <w:spacing w:after="0" w:line="240" w:lineRule="auto"/>
+      </w:pPr>
+      <w:r>
+        <w:separator/>
+      </w:r>
+    </w:p>
+  </w:footnote>
+  <w:footnote w:type="continuationSeparator" w:id="0">
+    <w:p>
+      <w:pPr>
+        <w:spacing w:after="0" w:line="240" w:lineRule="auto"/>
+      </w:pPr>
+      <w:r>
+        <w:continuationSeparator/>
+      </w:r>
+    </w:p>
+  </w:footnote>
+  <w:footnote w:id="1">
+    <w:p>
+      <w:pPr>
+        <w:pStyle w:val="FootnoteText"/>
+      </w:pPr>
+      <w:r>
+        <w:rPr>
+          <w:rStyle w:val="FootnoteReference"/>
+        </w:rPr>
+        <w:footnoteRef/>
+      </w:r>
+      <w:r>
+        <w:t xml:space="preserve"> Ref </w:t>
+      </w:r>
+      <w:proofErr w:type="spellStart"/>
+      <w:r>
+        <w:t>til</w:t>
+      </w:r>
+      <w:proofErr w:type="spellEnd"/>
+      <w:r>
+        <w:t xml:space="preserve"> 4+1 I </w:t>
+      </w:r>
+      <w:proofErr w:type="spellStart"/>
+      <w:r>
+        <w:t>dokumentation</w:t>
+      </w:r>
+      <w:proofErr w:type="spellEnd"/>
+    </w:p>
+  </w:footnote>
+</w:footnotes>
 </file>
 
 <file path=word/styles.xml><?xml version="1.0" encoding="utf-8"?>
@@ -1285,6 +730,7 @@
   <w:style w:type="paragraph" w:default="1" w:styleId="Normal">
     <w:name w:val="Normal"/>
     <w:qFormat/>
+    <w:rsid w:val="00AB4783"/>
   </w:style>
   <w:style w:type="paragraph" w:styleId="Heading1">
     <w:name w:val="heading 1"/>
@@ -1380,6 +826,45 @@
       <w:color w:val="2E74B5" w:themeColor="accent1" w:themeShade="BF"/>
       <w:sz w:val="26"/>
       <w:szCs w:val="26"/>
+    </w:rPr>
+  </w:style>
+  <w:style w:type="paragraph" w:styleId="FootnoteText">
+    <w:name w:val="footnote text"/>
+    <w:basedOn w:val="Normal"/>
+    <w:link w:val="FootnoteTextChar"/>
+    <w:uiPriority w:val="99"/>
+    <w:semiHidden/>
+    <w:unhideWhenUsed/>
+    <w:rsid w:val="00AB4783"/>
+    <w:pPr>
+      <w:spacing w:after="0" w:line="240" w:lineRule="auto"/>
+    </w:pPr>
+    <w:rPr>
+      <w:sz w:val="20"/>
+      <w:szCs w:val="20"/>
+    </w:rPr>
+  </w:style>
+  <w:style w:type="character" w:customStyle="1" w:styleId="FootnoteTextChar">
+    <w:name w:val="Footnote Text Char"/>
+    <w:basedOn w:val="DefaultParagraphFont"/>
+    <w:link w:val="FootnoteText"/>
+    <w:uiPriority w:val="99"/>
+    <w:semiHidden/>
+    <w:rsid w:val="00AB4783"/>
+    <w:rPr>
+      <w:sz w:val="20"/>
+      <w:szCs w:val="20"/>
+    </w:rPr>
+  </w:style>
+  <w:style w:type="character" w:styleId="FootnoteReference">
+    <w:name w:val="footnote reference"/>
+    <w:basedOn w:val="DefaultParagraphFont"/>
+    <w:uiPriority w:val="99"/>
+    <w:semiHidden/>
+    <w:unhideWhenUsed/>
+    <w:rsid w:val="00AB4783"/>
+    <w:rPr>
+      <w:vertAlign w:val="superscript"/>
     </w:rPr>
   </w:style>
 </w:styles>

</xml_diff>

<commit_message>
Kommentarer til Begrundelse af valget af 4+1 View Model.docx
</commit_message>
<xml_diff>
--- a/Rapport/Begrundelse af valget af 4+1 View Model.docx
+++ b/Rapport/Begrundelse af valget af 4+1 View Model.docx
@@ -40,7 +40,35 @@
         <w:rPr>
           <w:lang w:val="da-DK"/>
         </w:rPr>
-        <w:t xml:space="preserve"> diagrammer. Fælles for disse er, at de egner sig bedst til systemer, hvor der indgår noget hardware og noget software. Dette projekt er derimod kun et softwareprojekt, og der var derfor et behov for at finde en anden metode til at beskrive softwarearkitekturen, som fokuserede mere på softwareintense projekter.</w:t>
+        <w:t xml:space="preserve"> diagrammer. Fælles for disse er, at de egner sig bedst til systemer, hvor der indgår </w:t>
+      </w:r>
+      <w:del w:id="0" w:author="Anders Meidahl" w:date="2016-05-16T13:27:00Z">
+        <w:r>
+          <w:rPr>
+            <w:lang w:val="da-DK"/>
+          </w:rPr>
+          <w:delText xml:space="preserve">noget </w:delText>
+        </w:r>
+      </w:del>
+      <w:r>
+        <w:rPr>
+          <w:lang w:val="da-DK"/>
+        </w:rPr>
+        <w:t xml:space="preserve">hardware og </w:t>
+      </w:r>
+      <w:del w:id="1" w:author="Anders Meidahl" w:date="2016-05-16T13:27:00Z">
+        <w:r>
+          <w:rPr>
+            <w:lang w:val="da-DK"/>
+          </w:rPr>
+          <w:delText xml:space="preserve">noget </w:delText>
+        </w:r>
+      </w:del>
+      <w:r>
+        <w:rPr>
+          <w:lang w:val="da-DK"/>
+        </w:rPr>
+        <w:t>software. Dette projekt er derimod kun et softwareprojekt, og der var derfor et behov for at finde en anden metode til at beskrive softwarearkitekturen, som fokuserede mere på softwareintense projekter.</w:t>
       </w:r>
     </w:p>
     <w:p>
@@ -230,7 +258,14 @@
         <w:rPr>
           <w:lang w:val="da-DK"/>
         </w:rPr>
-        <w:t xml:space="preserve"> view, samtidig med at det kun er nogle bestemte diagrammer, der er benyttet i de andre views, da det var dem, der blev vurderet til at være mest værdifulde. For en gennemgang af hvilke diagrammer der er benyttet, henvises der til dokumentationen for Pristjek220</w:t>
+        <w:t xml:space="preserve"> view, samtidig med at det kun er nogle bestemte diagrammer, der er benyttet i de andre views, da det var dem, der blev vurderet til at være mest værdifulde. </w:t>
+      </w:r>
+      <w:bookmarkStart w:id="2" w:name="_GoBack"/>
+      <w:r>
+        <w:rPr>
+          <w:lang w:val="da-DK"/>
+        </w:rPr>
+        <w:t>For en gennemgang af hvilke diagrammer der er benyttet, henvises der til dokumentationen for Pristjek220</w:t>
       </w:r>
       <w:r>
         <w:rPr>
@@ -245,8 +280,7 @@
         </w:rPr>
         <w:t>, hvor selve diagrammerne for projektet også kan findes.</w:t>
       </w:r>
-      <w:bookmarkStart w:id="0" w:name="_GoBack"/>
-      <w:bookmarkEnd w:id="0"/>
+      <w:bookmarkEnd w:id="2"/>
     </w:p>
     <w:sectPr>
       <w:pgSz w:w="11906" w:h="16838"/>
@@ -335,6 +369,14 @@
     </w:p>
   </w:footnote>
 </w:footnotes>
+</file>
+
+<file path=word/people.xml><?xml version="1.0" encoding="utf-8"?>
+<w15:people xmlns:wpc="http://schemas.microsoft.com/office/word/2010/wordprocessingCanvas" xmlns:mc="http://schemas.openxmlformats.org/markup-compatibility/2006" xmlns:o="urn:schemas-microsoft-com:office:office" xmlns:r="http://schemas.openxmlformats.org/officeDocument/2006/relationships" xmlns:m="http://schemas.openxmlformats.org/officeDocument/2006/math" xmlns:v="urn:schemas-microsoft-com:vml" xmlns:wp14="http://schemas.microsoft.com/office/word/2010/wordprocessingDrawing" xmlns:wp="http://schemas.openxmlformats.org/drawingml/2006/wordprocessingDrawing" xmlns:w10="urn:schemas-microsoft-com:office:word" xmlns:w="http://schemas.openxmlformats.org/wordprocessingml/2006/main" xmlns:w14="http://schemas.microsoft.com/office/word/2010/wordml" xmlns:w15="http://schemas.microsoft.com/office/word/2012/wordml" xmlns:wpg="http://schemas.microsoft.com/office/word/2010/wordprocessingGroup" xmlns:wpi="http://schemas.microsoft.com/office/word/2010/wordprocessingInk" xmlns:wne="http://schemas.microsoft.com/office/word/2006/wordml" xmlns:wps="http://schemas.microsoft.com/office/word/2010/wordprocessingShape" mc:Ignorable="w14 w15 wp14">
+  <w15:person w15:author="Anders Meidahl">
+    <w15:presenceInfo w15:providerId="Windows Live" w15:userId="8659d8fb926deb7e"/>
+  </w15:person>
+</w15:people>
 </file>
 
 <file path=word/styles.xml><?xml version="1.0" encoding="utf-8"?>

</xml_diff>

<commit_message>
Godkendt rettelser fra Anders' review af Begrundelse af valget af 4+1 View Model.docx og Indledning.docx
</commit_message>
<xml_diff>
--- a/Rapport/Begrundelse af valget af 4+1 View Model.docx
+++ b/Rapport/Begrundelse af valget af 4+1 View Model.docx
@@ -40,30 +40,10 @@
         <w:rPr>
           <w:lang w:val="da-DK"/>
         </w:rPr>
-        <w:t xml:space="preserve"> diagrammer. Fælles for disse er, at de egner sig bedst til systemer, hvor der indgår </w:t>
-      </w:r>
-      <w:del w:id="0" w:author="Anders Meidahl" w:date="2016-05-16T13:27:00Z">
-        <w:r>
-          <w:rPr>
-            <w:lang w:val="da-DK"/>
-          </w:rPr>
-          <w:delText xml:space="preserve">noget </w:delText>
-        </w:r>
-      </w:del>
-      <w:r>
-        <w:rPr>
-          <w:lang w:val="da-DK"/>
-        </w:rPr>
-        <w:t xml:space="preserve">hardware og </w:t>
-      </w:r>
-      <w:del w:id="1" w:author="Anders Meidahl" w:date="2016-05-16T13:27:00Z">
-        <w:r>
-          <w:rPr>
-            <w:lang w:val="da-DK"/>
-          </w:rPr>
-          <w:delText xml:space="preserve">noget </w:delText>
-        </w:r>
-      </w:del>
+        <w:t xml:space="preserve"> diagrammer. Fælles for disse er, at de egner sig bedst til systemer, hvor der indgår hardware og </w:t>
+      </w:r>
+      <w:bookmarkStart w:id="0" w:name="_GoBack"/>
+      <w:bookmarkEnd w:id="0"/>
       <w:r>
         <w:rPr>
           <w:lang w:val="da-DK"/>
@@ -258,14 +238,7 @@
         <w:rPr>
           <w:lang w:val="da-DK"/>
         </w:rPr>
-        <w:t xml:space="preserve"> view, samtidig med at det kun er nogle bestemte diagrammer, der er benyttet i de andre views, da det var dem, der blev vurderet til at være mest værdifulde. </w:t>
-      </w:r>
-      <w:bookmarkStart w:id="2" w:name="_GoBack"/>
-      <w:r>
-        <w:rPr>
-          <w:lang w:val="da-DK"/>
-        </w:rPr>
-        <w:t>For en gennemgang af hvilke diagrammer der er benyttet, henvises der til dokumentationen for Pristjek220</w:t>
+        <w:t xml:space="preserve"> view, samtidig med at det kun er nogle bestemte diagrammer, der er benyttet i de andre views, da det var dem, der blev vurderet til at være mest værdifulde. For en gennemgang af hvilke diagrammer der er benyttet, henvises der til dokumentationen for Pristjek220</w:t>
       </w:r>
       <w:r>
         <w:rPr>
@@ -280,7 +253,6 @@
         </w:rPr>
         <w:t>, hvor selve diagrammerne for projektet også kan findes.</w:t>
       </w:r>
-      <w:bookmarkEnd w:id="2"/>
     </w:p>
     <w:sectPr>
       <w:pgSz w:w="11906" w:h="16838"/>
@@ -369,14 +341,6 @@
     </w:p>
   </w:footnote>
 </w:footnotes>
-</file>
-
-<file path=word/people.xml><?xml version="1.0" encoding="utf-8"?>
-<w15:people xmlns:wpc="http://schemas.microsoft.com/office/word/2010/wordprocessingCanvas" xmlns:mc="http://schemas.openxmlformats.org/markup-compatibility/2006" xmlns:o="urn:schemas-microsoft-com:office:office" xmlns:r="http://schemas.openxmlformats.org/officeDocument/2006/relationships" xmlns:m="http://schemas.openxmlformats.org/officeDocument/2006/math" xmlns:v="urn:schemas-microsoft-com:vml" xmlns:wp14="http://schemas.microsoft.com/office/word/2010/wordprocessingDrawing" xmlns:wp="http://schemas.openxmlformats.org/drawingml/2006/wordprocessingDrawing" xmlns:w10="urn:schemas-microsoft-com:office:word" xmlns:w="http://schemas.openxmlformats.org/wordprocessingml/2006/main" xmlns:w14="http://schemas.microsoft.com/office/word/2010/wordml" xmlns:w15="http://schemas.microsoft.com/office/word/2012/wordml" xmlns:wpg="http://schemas.microsoft.com/office/word/2010/wordprocessingGroup" xmlns:wpi="http://schemas.microsoft.com/office/word/2010/wordprocessingInk" xmlns:wne="http://schemas.microsoft.com/office/word/2006/wordml" xmlns:wps="http://schemas.microsoft.com/office/word/2010/wordprocessingShape" mc:Ignorable="w14 w15 wp14">
-  <w15:person w15:author="Anders Meidahl">
-    <w15:presenceInfo w15:providerId="Windows Live" w15:userId="8659d8fb926deb7e"/>
-  </w15:person>
-</w15:people>
 </file>
 
 <file path=word/styles.xml><?xml version="1.0" encoding="utf-8"?>

</xml_diff>